<commit_message>
updated time card and weekly report
</commit_message>
<xml_diff>
--- a/YellowLib/YellowLib/RansonWeeklyReports.docx
+++ b/YellowLib/YellowLib/RansonWeeklyReports.docx
@@ -2,6 +2,22 @@
 <file path=word/document.xml><?xml version="1.0" encoding="utf-8"?>
 <w:document xmlns:wpc="http://schemas.microsoft.com/office/word/2010/wordprocessingCanvas" xmlns:cx="http://schemas.microsoft.com/office/drawing/2014/chartex" xmlns:cx1="http://schemas.microsoft.com/office/drawing/2015/9/8/chartex" xmlns:mc="http://schemas.openxmlformats.org/markup-compatibility/2006" xmlns:o="urn:schemas-microsoft-com:office:office" xmlns:r="http://schemas.openxmlformats.org/officeDocument/2006/relationships" xmlns:m="http://schemas.openxmlformats.org/officeDocument/2006/math" xmlns:v="urn:schemas-microsoft-com:vml" xmlns:wp14="http://schemas.microsoft.com/office/word/2010/wordprocessingDrawing" xmlns:wp="http://schemas.openxmlformats.org/drawingml/2006/wordprocessingDrawing" xmlns:w10="urn:schemas-microsoft-com:office:word" xmlns:w="http://schemas.openxmlformats.org/wordprocessingml/2006/main" xmlns:w14="http://schemas.microsoft.com/office/word/2010/wordml" xmlns:w15="http://schemas.microsoft.com/office/word/2012/wordml" xmlns:w16se="http://schemas.microsoft.com/office/word/2015/wordml/symex" xmlns:wpg="http://schemas.microsoft.com/office/word/2010/wordprocessingGroup" xmlns:wpi="http://schemas.microsoft.com/office/word/2010/wordprocessingInk" xmlns:wne="http://schemas.microsoft.com/office/word/2006/wordml" xmlns:wps="http://schemas.microsoft.com/office/word/2010/wordprocessingShape" mc:Ignorable="w14 w15 w16se wp14">
   <w:body>
+    <w:p>
+      <w:r>
+        <w:t>Weekly report for week ending 2/10/2019. Created 11 stories for Azure DevOps in class and created the timecard and weekly report documents. On Friday after work, an attempt was made to clone the project from home but kept receiving an authentication error, despite using the correct user name/password. Tried deleting credentials in Credential Manager for azure and retry, but no success. On Sunday during the team meeting, for some reason we could only clone them on the computers in the classroom and not in any other computer lab. Much of the meeting time was spent trying to clone the project.</w:t>
+      </w:r>
+      <w:r>
+        <w:t xml:space="preserve"> Using the command prompt with </w:t>
+      </w:r>
+      <w:proofErr w:type="spellStart"/>
+      <w:r>
+        <w:t>git</w:t>
+      </w:r>
+      <w:proofErr w:type="spellEnd"/>
+      <w:r>
+        <w:t xml:space="preserve"> commands did not resolve the problem either.</w:t>
+      </w:r>
+    </w:p>
     <w:p>
       <w:bookmarkStart w:id="0" w:name="_GoBack"/>
       <w:bookmarkEnd w:id="0"/>

</xml_diff>

<commit_message>
Updated weekly reports and team reports
</commit_message>
<xml_diff>
--- a/YellowLib/YellowLib/RansonWeeklyReports.docx
+++ b/YellowLib/YellowLib/RansonWeeklyReports.docx
@@ -18,17 +18,10 @@
         <w:t xml:space="preserve"> commands did not resolve the problem either.</w:t>
       </w:r>
     </w:p>
-    <w:p/>
     <w:p>
       <w:proofErr w:type="gramStart"/>
       <w:r>
-        <w:t>We</w:t>
-      </w:r>
-      <w:r>
-        <w:t>ekly report for week ending 2/17</w:t>
-      </w:r>
-      <w:r>
-        <w:t>/2019.</w:t>
+        <w:t>Weekly report for week ending 2/17/2019.</w:t>
       </w:r>
       <w:proofErr w:type="gramEnd"/>
       <w:r>
@@ -36,9 +29,24 @@
       </w:r>
     </w:p>
     <w:p>
+      <w:proofErr w:type="gramStart"/>
+      <w:r>
+        <w:t>Weekly report for week ending 2/24/2019.</w:t>
+      </w:r>
+      <w:proofErr w:type="gramEnd"/>
+      <w:r>
+        <w:t xml:space="preserve"> Significant progress was made with pair programming. One story was completed and all that remains is the algorithm for the schedule and all stories will be complete.  </w:t>
+      </w:r>
+      <w:proofErr w:type="gramStart"/>
+      <w:r>
+        <w:t>Was unable to update the time sheet or weekly report from VS2013.</w:t>
+      </w:r>
       <w:bookmarkStart w:id="0" w:name="_GoBack"/>
       <w:bookmarkEnd w:id="0"/>
+      <w:proofErr w:type="gramEnd"/>
     </w:p>
+    <w:p/>
+    <w:p/>
     <w:sectPr>
       <w:pgSz w:w="12240" w:h="15840"/>
       <w:pgMar w:top="1440" w:right="1440" w:bottom="1440" w:left="1440" w:header="720" w:footer="720" w:gutter="0"/>
@@ -684,7 +692,7 @@
   <a:extraClrSchemeLst/>
   <a:extLst>
     <a:ext uri="{05A4C25C-085E-4340-85A3-A5531E510DB2}">
-      <thm15:themeFamily xmlns:thm15="http://schemas.microsoft.com/office/thememl/2012/main" xmlns="" name="Office Theme" id="{62F939B6-93AF-4DB8-9C6B-D6C7DFDC589F}" vid="{4A3C46E8-61CC-4603-A589-7422A47A8E4A}"/>
+      <thm15:themeFamily xmlns="" xmlns:thm15="http://schemas.microsoft.com/office/thememl/2012/main" name="Office Theme" id="{62F939B6-93AF-4DB8-9C6B-D6C7DFDC589F}" vid="{4A3C46E8-61CC-4603-A589-7422A47A8E4A}"/>
     </a:ext>
   </a:extLst>
 </a:theme>

</xml_diff>

<commit_message>
Updated timecard, and weekly reports
</commit_message>
<xml_diff>
--- a/YellowLib/YellowLib/RansonWeeklyReports.docx
+++ b/YellowLib/YellowLib/RansonWeeklyReports.docx
@@ -64,6 +64,56 @@
       </w:r>
     </w:p>
     <w:p>
+      <w:r>
+        <w:t>No report for week e</w:t>
+      </w:r>
+      <w:r>
+        <w:t>nding 3/17</w:t>
+      </w:r>
+      <w:r>
+        <w:t>/2019 – Spring break.</w:t>
+      </w:r>
+      <w:r>
+        <w:t xml:space="preserve"> Did an individual code review to suggest bug fixes and implementation of the </w:t>
+      </w:r>
+      <w:proofErr w:type="spellStart"/>
+      <w:proofErr w:type="gramStart"/>
+      <w:r>
+        <w:t>addTeam</w:t>
+      </w:r>
+      <w:proofErr w:type="spellEnd"/>
+      <w:r>
+        <w:t>(</w:t>
+      </w:r>
+      <w:proofErr w:type="gramEnd"/>
+      <w:r>
+        <w:t xml:space="preserve">) and </w:t>
+      </w:r>
+      <w:proofErr w:type="spellStart"/>
+      <w:r>
+        <w:t>removeTeam</w:t>
+      </w:r>
+      <w:proofErr w:type="spellEnd"/>
+      <w:r>
+        <w:t xml:space="preserve">() functions. Some of the bug fixes are simple such as the use of a while loop instead of </w:t>
+      </w:r>
+      <w:proofErr w:type="gramStart"/>
+      <w:r>
+        <w:t>a for</w:t>
+      </w:r>
+      <w:proofErr w:type="gramEnd"/>
+      <w:r>
+        <w:t xml:space="preserve"> loop. </w:t>
+      </w:r>
+      <w:r>
+        <w:t xml:space="preserve">These items will be </w:t>
+      </w:r>
+      <w:r>
+        <w:t>discussed</w:t>
+      </w:r>
+      <w:r>
+        <w:t xml:space="preserve"> during our team meeting on 3/19/2019.</w:t>
+      </w:r>
       <w:bookmarkStart w:id="0" w:name="_GoBack"/>
       <w:bookmarkEnd w:id="0"/>
     </w:p>

</xml_diff>

<commit_message>
Updated reports and timecard
</commit_message>
<xml_diff>
--- a/YellowLib/YellowLib/RansonWeeklyReports.docx
+++ b/YellowLib/YellowLib/RansonWeeklyReports.docx
@@ -95,29 +95,27 @@
       </w:r>
       <w:proofErr w:type="spellEnd"/>
       <w:r>
-        <w:t xml:space="preserve">() functions. Some of the bug fixes are simple such as the use of a while loop instead of </w:t>
-      </w:r>
-      <w:proofErr w:type="gramStart"/>
-      <w:r>
-        <w:t>a for</w:t>
-      </w:r>
-      <w:proofErr w:type="gramEnd"/>
-      <w:r>
-        <w:t xml:space="preserve"> loop. </w:t>
-      </w:r>
-      <w:r>
-        <w:t xml:space="preserve">These items will be </w:t>
-      </w:r>
-      <w:r>
-        <w:t>discussed</w:t>
-      </w:r>
-      <w:r>
-        <w:t xml:space="preserve"> during our team meeting on 3/19/2019.</w:t>
-      </w:r>
+        <w:t>() functions. Some of the bug fixes are simple such as the use of a while loop instead of a for loop. These items will be discussed during our team meeting on 3/19/2019.</w:t>
+      </w:r>
+    </w:p>
+    <w:p>
+      <w:r>
+        <w:t>Weekly report for week ending 3/24/2019 – Added 5 more stories to start the 3</w:t>
+      </w:r>
+      <w:r>
+        <w:rPr>
+          <w:vertAlign w:val="superscript"/>
+        </w:rPr>
+        <w:t>rd</w:t>
+      </w:r>
+      <w:r>
+        <w:t xml:space="preserve"> iteration. Participated in peer programming on Tuesday night, and Sunday. Assisted in the implementation of generate league function.</w:t>
+      </w:r>
+    </w:p>
+    <w:p>
       <w:bookmarkStart w:id="0" w:name="_GoBack"/>
       <w:bookmarkEnd w:id="0"/>
     </w:p>
-    <w:p/>
     <w:sectPr>
       <w:pgSz w:w="12240" w:h="15840"/>
       <w:pgMar w:top="1440" w:right="1440" w:bottom="1440" w:left="1440" w:header="720" w:footer="720" w:gutter="0"/>

</xml_diff>

<commit_message>
Updated weekly report and time card
</commit_message>
<xml_diff>
--- a/YellowLib/YellowLib/RansonWeeklyReports.docx
+++ b/YellowLib/YellowLib/RansonWeeklyReports.docx
@@ -198,13 +198,13 @@
     </w:p>
     <w:p>
       <w:r>
-        <w:t xml:space="preserve">Weekly report 4/14/19 </w:t>
-      </w:r>
-      <w:r>
-        <w:t>Performed code review</w:t>
-      </w:r>
-      <w:r>
-        <w:t xml:space="preserve"> on </w:t>
+        <w:t xml:space="preserve">Weekly report </w:t>
+      </w:r>
+      <w:r>
+        <w:t xml:space="preserve">for week ending </w:t>
+      </w:r>
+      <w:r>
+        <w:t xml:space="preserve">4/14/19 Performed code review on </w:t>
       </w:r>
       <w:proofErr w:type="spellStart"/>
       <w:r>
@@ -233,31 +233,58 @@
       </w:r>
       <w:proofErr w:type="spellEnd"/>
       <w:r>
-        <w:t xml:space="preserve"> interface with applicable main function calls</w:t>
+        <w:t xml:space="preserve"> interface with applicable main function calls. Identified problems with the code. After the review, changes were made to improve the </w:t>
+      </w:r>
+      <w:proofErr w:type="spellStart"/>
+      <w:r>
+        <w:t>saveData</w:t>
+      </w:r>
+      <w:proofErr w:type="spellEnd"/>
+      <w:r>
+        <w:t xml:space="preserve"> </w:t>
+      </w:r>
+      <w:proofErr w:type="gramStart"/>
+      <w:r>
+        <w:t>class(</w:t>
+      </w:r>
+      <w:proofErr w:type="gramEnd"/>
+      <w:r>
+        <w:t xml:space="preserve">) and the class now writes the test.xml file correctly. Performed code review as moderator on Thursday with functions in the main. </w:t>
+      </w:r>
+      <w:r>
+        <w:t>Thursday was in class code review and on Sunday assisted in debugging the load xml function.</w:t>
+      </w:r>
+    </w:p>
+    <w:p>
+      <w:r>
+        <w:lastRenderedPageBreak/>
+        <w:t>Weekly report for week ending 4</w:t>
       </w:r>
       <w:bookmarkStart w:id="0" w:name="_GoBack"/>
       <w:bookmarkEnd w:id="0"/>
       <w:r>
-        <w:t xml:space="preserve">. Identified problems with the code. After the review, changes were made to improve the </w:t>
-      </w:r>
-      <w:proofErr w:type="spellStart"/>
-      <w:r>
-        <w:t>saveData</w:t>
-      </w:r>
-      <w:proofErr w:type="spellEnd"/>
-      <w:r>
-        <w:t xml:space="preserve"> </w:t>
-      </w:r>
+        <w:t xml:space="preserve">/21/19 – Finished the iteration which required loading and saving data from a file. Refactored the </w:t>
+      </w:r>
+      <w:proofErr w:type="spellStart"/>
       <w:proofErr w:type="gramStart"/>
       <w:r>
-        <w:t>class(</w:t>
+        <w:t>savexml</w:t>
+      </w:r>
+      <w:proofErr w:type="spellEnd"/>
+      <w:r>
+        <w:t>(</w:t>
       </w:r>
       <w:proofErr w:type="gramEnd"/>
       <w:r>
-        <w:t>) and the class now writes the test.xml file correctly.</w:t>
-      </w:r>
-      <w:r>
-        <w:t xml:space="preserve"> Performed code review as moderator on Thursday with functions in the main. </w:t>
+        <w:t xml:space="preserve">) function to assist in completion of the </w:t>
+      </w:r>
+      <w:proofErr w:type="spellStart"/>
+      <w:r>
+        <w:t>loadXML</w:t>
+      </w:r>
+      <w:proofErr w:type="spellEnd"/>
+      <w:r>
+        <w:t>() function.</w:t>
       </w:r>
     </w:p>
     <w:sectPr>

</xml_diff>

<commit_message>
Updated time sheet and weekly report
</commit_message>
<xml_diff>
--- a/YellowLib/YellowLib/RansonWeeklyReports.docx
+++ b/YellowLib/YellowLib/RansonWeeklyReports.docx
@@ -258,34 +258,57 @@
     <w:p>
       <w:r>
         <w:lastRenderedPageBreak/>
-        <w:t>Weekly report for week ending 4</w:t>
-      </w:r>
+        <w:t xml:space="preserve">Weekly report for week ending 4/21/19 – Finished the iteration which required loading and saving data from a file. Refactored the </w:t>
+      </w:r>
+      <w:proofErr w:type="spellStart"/>
+      <w:proofErr w:type="gramStart"/>
+      <w:r>
+        <w:t>savexml</w:t>
+      </w:r>
+      <w:proofErr w:type="spellEnd"/>
+      <w:r>
+        <w:t>(</w:t>
+      </w:r>
+      <w:proofErr w:type="gramEnd"/>
+      <w:r>
+        <w:t xml:space="preserve">) function to assist in completion of the </w:t>
+      </w:r>
+      <w:proofErr w:type="spellStart"/>
+      <w:r>
+        <w:t>loadXML</w:t>
+      </w:r>
+      <w:proofErr w:type="spellEnd"/>
+      <w:r>
+        <w:t>() function.</w:t>
+      </w:r>
+      <w:r>
+        <w:t xml:space="preserve"> Had trouble with </w:t>
+      </w:r>
+      <w:proofErr w:type="spellStart"/>
+      <w:r>
+        <w:t>git</w:t>
+      </w:r>
+      <w:proofErr w:type="spellEnd"/>
+      <w:r>
+        <w:t xml:space="preserve"> during the iteration meeting. Simply pulling and the saving again with no changes resolved the issue. Note for future - do not update timecard/reports on Thursday before presentation.</w:t>
+      </w:r>
+    </w:p>
+    <w:p>
+      <w:r>
+        <w:t xml:space="preserve">Weekly report for week ending 4/28/19 also including 4/30/19 – Performed peer programming with team on Tuesday night (4/23/19) as well as some refactoring to remove unused functions. Wrote load from .csv class to use the </w:t>
+      </w:r>
+      <w:proofErr w:type="spellStart"/>
+      <w:r>
+        <w:t>IDataIO</w:t>
+      </w:r>
+      <w:proofErr w:type="spellEnd"/>
+      <w:r>
+        <w:t xml:space="preserve"> interface, as well as the unit test for the class. April 30, 2019 was our last team meeting. Again performing peer programming to finish the iteration for the final release on Thursday.</w:t>
+      </w:r>
+    </w:p>
+    <w:p>
       <w:bookmarkStart w:id="0" w:name="_GoBack"/>
       <w:bookmarkEnd w:id="0"/>
-      <w:r>
-        <w:t xml:space="preserve">/21/19 – Finished the iteration which required loading and saving data from a file. Refactored the </w:t>
-      </w:r>
-      <w:proofErr w:type="spellStart"/>
-      <w:proofErr w:type="gramStart"/>
-      <w:r>
-        <w:t>savexml</w:t>
-      </w:r>
-      <w:proofErr w:type="spellEnd"/>
-      <w:r>
-        <w:t>(</w:t>
-      </w:r>
-      <w:proofErr w:type="gramEnd"/>
-      <w:r>
-        <w:t xml:space="preserve">) function to assist in completion of the </w:t>
-      </w:r>
-      <w:proofErr w:type="spellStart"/>
-      <w:r>
-        <w:t>loadXML</w:t>
-      </w:r>
-      <w:proofErr w:type="spellEnd"/>
-      <w:r>
-        <w:t>() function.</w:t>
-      </w:r>
     </w:p>
     <w:sectPr>
       <w:pgSz w:w="12240" w:h="15840"/>

</xml_diff>